<commit_message>
new file:   GUI.py 	modified:   Reports/Project Report.docx 	modified:   Reports/References.docx 	modified:   Reports/Success Criteria.docx 	modified:   Reports/Test Data Book.xlsx 	modified:   Reports/~$oject Report.docx 	modified:   __pycache__/planet_class.cpython-310.pyc 	modified:   planet_class.py 	modified:   testing.py
</commit_message>
<xml_diff>
--- a/Reports/References.docx
+++ b/Reports/References.docx
@@ -394,6 +394,244 @@
           <w:p>
             <w:r>
               <w:t>17/4/2024</w:t>
+            </w:r>
+          </w:p>
+        </w:tc>
+      </w:tr>
+      <w:tr>
+        <w:tc>
+          <w:tcPr>
+            <w:tcW w:w="1555" w:type="dxa"/>
+          </w:tcPr>
+          <w:p>
+            <w:r>
+              <w:t xml:space="preserve">How to embed Matplotlib figure in </w:t>
+            </w:r>
+            <w:proofErr w:type="spellStart"/>
+            <w:r>
+              <w:t>tkinter</w:t>
+            </w:r>
+            <w:proofErr w:type="spellEnd"/>
+            <w:r>
+              <w:t xml:space="preserve"> </w:t>
+            </w:r>
+          </w:p>
+        </w:tc>
+        <w:tc>
+          <w:tcPr>
+            <w:tcW w:w="2126" w:type="dxa"/>
+          </w:tcPr>
+          <w:p>
+            <w:r>
+              <w:t xml:space="preserve">Website that shows how to add a matplotlib figure into </w:t>
+            </w:r>
+            <w:proofErr w:type="spellStart"/>
+            <w:r>
+              <w:t>tkinter</w:t>
+            </w:r>
+            <w:proofErr w:type="spellEnd"/>
+            <w:r>
+              <w:t xml:space="preserve"> </w:t>
+            </w:r>
+          </w:p>
+        </w:tc>
+        <w:tc>
+          <w:tcPr>
+            <w:tcW w:w="2551" w:type="dxa"/>
+          </w:tcPr>
+          <w:p>
+            <w:hyperlink r:id="rId12" w:history="1">
+              <w:r>
+                <w:rPr>
+                  <w:rStyle w:val="Hyperlink"/>
+                </w:rPr>
+                <w:t>https://www.geeksforgeeks.org/how-to-embed-matplotlib-charts-in-tkinter-gui/</w:t>
+              </w:r>
+            </w:hyperlink>
+          </w:p>
+        </w:tc>
+        <w:tc>
+          <w:tcPr>
+            <w:tcW w:w="2784" w:type="dxa"/>
+          </w:tcPr>
+          <w:p>
+            <w:r>
+              <w:t>26/4/2024</w:t>
+            </w:r>
+          </w:p>
+        </w:tc>
+      </w:tr>
+      <w:tr>
+        <w:tc>
+          <w:tcPr>
+            <w:tcW w:w="1555" w:type="dxa"/>
+          </w:tcPr>
+          <w:p>
+            <w:proofErr w:type="spellStart"/>
+            <w:r>
+              <w:t>Tkinter</w:t>
+            </w:r>
+            <w:proofErr w:type="spellEnd"/>
+            <w:r>
+              <w:t xml:space="preserve"> tutorial</w:t>
+            </w:r>
+          </w:p>
+        </w:tc>
+        <w:tc>
+          <w:tcPr>
+            <w:tcW w:w="2126" w:type="dxa"/>
+          </w:tcPr>
+          <w:p>
+            <w:r>
+              <w:t xml:space="preserve">Website that shows how to use </w:t>
+            </w:r>
+            <w:proofErr w:type="spellStart"/>
+            <w:r>
+              <w:t>Tkinter</w:t>
+            </w:r>
+            <w:proofErr w:type="spellEnd"/>
+          </w:p>
+        </w:tc>
+        <w:tc>
+          <w:tcPr>
+            <w:tcW w:w="2551" w:type="dxa"/>
+          </w:tcPr>
+          <w:p>
+            <w:hyperlink r:id="rId13" w:history="1">
+              <w:r>
+                <w:rPr>
+                  <w:rStyle w:val="Hyperlink"/>
+                </w:rPr>
+                <w:t>https://www.geeksforgeeks.org/python-tkinter-tutorial/</w:t>
+              </w:r>
+            </w:hyperlink>
+          </w:p>
+        </w:tc>
+        <w:tc>
+          <w:tcPr>
+            <w:tcW w:w="2784" w:type="dxa"/>
+          </w:tcPr>
+          <w:p>
+            <w:r>
+              <w:t>26/4/2024</w:t>
+            </w:r>
+          </w:p>
+        </w:tc>
+      </w:tr>
+      <w:tr>
+        <w:tc>
+          <w:tcPr>
+            <w:tcW w:w="1555" w:type="dxa"/>
+          </w:tcPr>
+          <w:p>
+            <w:r>
+              <w:t xml:space="preserve">Getting entry value from pressing enter in </w:t>
+            </w:r>
+            <w:proofErr w:type="spellStart"/>
+            <w:r>
+              <w:t>tkinter</w:t>
+            </w:r>
+            <w:proofErr w:type="spellEnd"/>
+            <w:r>
+              <w:t xml:space="preserve"> </w:t>
+            </w:r>
+          </w:p>
+        </w:tc>
+        <w:tc>
+          <w:tcPr>
+            <w:tcW w:w="2126" w:type="dxa"/>
+          </w:tcPr>
+          <w:p>
+            <w:proofErr w:type="spellStart"/>
+            <w:r>
+              <w:t>Stackoverflow</w:t>
+            </w:r>
+            <w:proofErr w:type="spellEnd"/>
+            <w:r>
+              <w:t xml:space="preserve"> discussion about how to get text value from entry fields upon user pressing enter </w:t>
+            </w:r>
+          </w:p>
+        </w:tc>
+        <w:tc>
+          <w:tcPr>
+            <w:tcW w:w="2551" w:type="dxa"/>
+          </w:tcPr>
+          <w:p>
+            <w:hyperlink r:id="rId14" w:history="1">
+              <w:r>
+                <w:rPr>
+                  <w:rStyle w:val="Hyperlink"/>
+                </w:rPr>
+                <w:t>https://stackoverflow.com/questions/54846371/pass-a-value-from-a-tkinter-entry-to-a-variable-by-pressing-enter</w:t>
+              </w:r>
+            </w:hyperlink>
+          </w:p>
+        </w:tc>
+        <w:tc>
+          <w:tcPr>
+            <w:tcW w:w="2784" w:type="dxa"/>
+          </w:tcPr>
+          <w:p>
+            <w:r>
+              <w:t>27/4/2024</w:t>
+            </w:r>
+          </w:p>
+          <w:p/>
+        </w:tc>
+      </w:tr>
+      <w:tr>
+        <w:tc>
+          <w:tcPr>
+            <w:tcW w:w="1555" w:type="dxa"/>
+          </w:tcPr>
+          <w:p>
+            <w:proofErr w:type="spellStart"/>
+            <w:r>
+              <w:t>Tkinter</w:t>
+            </w:r>
+            <w:proofErr w:type="spellEnd"/>
+            <w:r>
+              <w:t xml:space="preserve"> manual</w:t>
+            </w:r>
+          </w:p>
+        </w:tc>
+        <w:tc>
+          <w:tcPr>
+            <w:tcW w:w="2126" w:type="dxa"/>
+          </w:tcPr>
+          <w:p>
+            <w:proofErr w:type="spellStart"/>
+            <w:r>
+              <w:t>Tkinter</w:t>
+            </w:r>
+            <w:proofErr w:type="spellEnd"/>
+            <w:r>
+              <w:t xml:space="preserve"> manual showing some basic functions</w:t>
+            </w:r>
+          </w:p>
+        </w:tc>
+        <w:tc>
+          <w:tcPr>
+            <w:tcW w:w="2551" w:type="dxa"/>
+          </w:tcPr>
+          <w:p>
+            <w:hyperlink r:id="rId15" w:history="1">
+              <w:r>
+                <w:rPr>
+                  <w:rStyle w:val="Hyperlink"/>
+                </w:rPr>
+                <w:t>https://www.tutorialspoint.com/python/tk_scrollbar.htm</w:t>
+              </w:r>
+            </w:hyperlink>
+          </w:p>
+        </w:tc>
+        <w:tc>
+          <w:tcPr>
+            <w:tcW w:w="2784" w:type="dxa"/>
+          </w:tcPr>
+          <w:p>
+            <w:r>
+              <w:t>29/4/2024</w:t>
             </w:r>
           </w:p>
         </w:tc>

</xml_diff>

<commit_message>
renamed:    GUI.py -> GUI investigation.py 	modified:   Reports/Project Report.docx 	modified:   Reports/References.docx 	modified:   Reports/~$oject Report.docx 	new file:   __pycache__/GUI.cpython-310.pyc 	modified:   __pycache__/planet_class.cpython-310.pyc 	new file:   __pycache__/simulate.cpython-310.pyc 	new file:   main.py 	modified:   planet_class.py 	new file:   simulate.py 	modified:   testing.py
</commit_message>
<xml_diff>
--- a/Reports/References.docx
+++ b/Reports/References.docx
@@ -63,21 +63,8 @@
             <w:tcW w:w="1555" w:type="dxa"/>
           </w:tcPr>
           <w:p>
-            <w:proofErr w:type="spellStart"/>
-            <w:r>
-              <w:t>Args</w:t>
-            </w:r>
-            <w:proofErr w:type="spellEnd"/>
-            <w:r>
-              <w:t xml:space="preserve"> and </w:t>
-            </w:r>
-            <w:proofErr w:type="spellStart"/>
-            <w:r>
-              <w:t>kwargs</w:t>
-            </w:r>
-            <w:proofErr w:type="spellEnd"/>
-            <w:r>
-              <w:t xml:space="preserve"> python</w:t>
+            <w:r>
+              <w:t>Args and kwargs python</w:t>
             </w:r>
           </w:p>
         </w:tc>
@@ -405,15 +392,7 @@
           </w:tcPr>
           <w:p>
             <w:r>
-              <w:t xml:space="preserve">How to embed Matplotlib figure in </w:t>
-            </w:r>
-            <w:proofErr w:type="spellStart"/>
-            <w:r>
-              <w:t>tkinter</w:t>
-            </w:r>
-            <w:proofErr w:type="spellEnd"/>
-            <w:r>
-              <w:t xml:space="preserve"> </w:t>
+              <w:t xml:space="preserve">How to embed Matplotlib figure in tkinter </w:t>
             </w:r>
           </w:p>
         </w:tc>
@@ -423,15 +402,7 @@
           </w:tcPr>
           <w:p>
             <w:r>
-              <w:t xml:space="preserve">Website that shows how to add a matplotlib figure into </w:t>
-            </w:r>
-            <w:proofErr w:type="spellStart"/>
-            <w:r>
-              <w:t>tkinter</w:t>
-            </w:r>
-            <w:proofErr w:type="spellEnd"/>
-            <w:r>
-              <w:t xml:space="preserve"> </w:t>
+              <w:t xml:space="preserve">Website that shows how to add a matplotlib figure into tkinter </w:t>
             </w:r>
           </w:p>
         </w:tc>
@@ -467,13 +438,8 @@
             <w:tcW w:w="1555" w:type="dxa"/>
           </w:tcPr>
           <w:p>
-            <w:proofErr w:type="spellStart"/>
-            <w:r>
-              <w:t>Tkinter</w:t>
-            </w:r>
-            <w:proofErr w:type="spellEnd"/>
-            <w:r>
-              <w:t xml:space="preserve"> tutorial</w:t>
+            <w:r>
+              <w:t>Tkinter tutorial</w:t>
             </w:r>
           </w:p>
         </w:tc>
@@ -483,13 +449,8 @@
           </w:tcPr>
           <w:p>
             <w:r>
-              <w:t xml:space="preserve">Website that shows how to use </w:t>
-            </w:r>
-            <w:proofErr w:type="spellStart"/>
-            <w:r>
-              <w:t>Tkinter</w:t>
-            </w:r>
-            <w:proofErr w:type="spellEnd"/>
+              <w:t>Website that shows how to use Tkinter</w:t>
+            </w:r>
           </w:p>
         </w:tc>
         <w:tc>
@@ -525,15 +486,7 @@
           </w:tcPr>
           <w:p>
             <w:r>
-              <w:t xml:space="preserve">Getting entry value from pressing enter in </w:t>
-            </w:r>
-            <w:proofErr w:type="spellStart"/>
-            <w:r>
-              <w:t>tkinter</w:t>
-            </w:r>
-            <w:proofErr w:type="spellEnd"/>
-            <w:r>
-              <w:t xml:space="preserve"> </w:t>
+              <w:t xml:space="preserve">Getting entry value from pressing enter in tkinter </w:t>
             </w:r>
           </w:p>
         </w:tc>
@@ -542,13 +495,8 @@
             <w:tcW w:w="2126" w:type="dxa"/>
           </w:tcPr>
           <w:p>
-            <w:proofErr w:type="spellStart"/>
-            <w:r>
-              <w:t>Stackoverflow</w:t>
-            </w:r>
-            <w:proofErr w:type="spellEnd"/>
-            <w:r>
-              <w:t xml:space="preserve"> discussion about how to get text value from entry fields upon user pressing enter </w:t>
+            <w:r>
+              <w:t xml:space="preserve">Stackoverflow discussion about how to get text value from entry fields upon user pressing enter </w:t>
             </w:r>
           </w:p>
         </w:tc>
@@ -585,13 +533,8 @@
             <w:tcW w:w="1555" w:type="dxa"/>
           </w:tcPr>
           <w:p>
-            <w:proofErr w:type="spellStart"/>
-            <w:r>
-              <w:t>Tkinter</w:t>
-            </w:r>
-            <w:proofErr w:type="spellEnd"/>
-            <w:r>
-              <w:t xml:space="preserve"> manual</w:t>
+            <w:r>
+              <w:t>Tkinter manual</w:t>
             </w:r>
           </w:p>
         </w:tc>
@@ -600,13 +543,8 @@
             <w:tcW w:w="2126" w:type="dxa"/>
           </w:tcPr>
           <w:p>
-            <w:proofErr w:type="spellStart"/>
-            <w:r>
-              <w:t>Tkinter</w:t>
-            </w:r>
-            <w:proofErr w:type="spellEnd"/>
-            <w:r>
-              <w:t xml:space="preserve"> manual showing some basic functions</w:t>
+            <w:r>
+              <w:t>Tkinter manual showing some basic functions</w:t>
             </w:r>
           </w:p>
         </w:tc>
@@ -621,6 +559,54 @@
                   <w:rStyle w:val="Hyperlink"/>
                 </w:rPr>
                 <w:t>https://www.tutorialspoint.com/python/tk_scrollbar.htm</w:t>
+              </w:r>
+            </w:hyperlink>
+          </w:p>
+        </w:tc>
+        <w:tc>
+          <w:tcPr>
+            <w:tcW w:w="2784" w:type="dxa"/>
+          </w:tcPr>
+          <w:p>
+            <w:r>
+              <w:t>29/4/2024</w:t>
+            </w:r>
+          </w:p>
+          <w:p/>
+        </w:tc>
+      </w:tr>
+      <w:tr>
+        <w:tc>
+          <w:tcPr>
+            <w:tcW w:w="1555" w:type="dxa"/>
+          </w:tcPr>
+          <w:p>
+            <w:r>
+              <w:t>Display matplotlib toolbar using grid</w:t>
+            </w:r>
+          </w:p>
+        </w:tc>
+        <w:tc>
+          <w:tcPr>
+            <w:tcW w:w="2126" w:type="dxa"/>
+          </w:tcPr>
+          <w:p>
+            <w:r>
+              <w:t>Stackoverflow conversation about using grid instead of pack for matplotlib toolbar</w:t>
+            </w:r>
+          </w:p>
+        </w:tc>
+        <w:tc>
+          <w:tcPr>
+            <w:tcW w:w="2551" w:type="dxa"/>
+          </w:tcPr>
+          <w:p>
+            <w:hyperlink r:id="rId16" w:history="1">
+              <w:r>
+                <w:rPr>
+                  <w:rStyle w:val="Hyperlink"/>
+                </w:rPr>
+                <w:t>https://stackoverflow.com/questions/12913854/displaying-matplotlib-navigation-toolbar-in-tkinter-via-grid</w:t>
               </w:r>
             </w:hyperlink>
           </w:p>

</xml_diff>